<commit_message>
updated with a date in document
</commit_message>
<xml_diff>
--- a/naming_convention/DALYCARE_NAMING_CONVENTIONS.docx
+++ b/naming_convention/DALYCARE_NAMING_CONVENTIONS.docx
@@ -14,6 +14,32 @@
           <w:lang w:val="en-US"/>
         </w:rPr>
         <w:t>Naming Conventions</w:t>
+      </w:r>
+    </w:p>
+    <w:p>
+      <w:pPr>
+        <w:jc w:val="center"/>
+        <w:rPr>
+          <w:lang w:val="en-US"/>
+        </w:rPr>
+      </w:pPr>
+      <w:r>
+        <w:rPr>
+          <w:lang w:val="en-US"/>
+        </w:rPr>
+        <w:t>January 25</w:t>
+      </w:r>
+      <w:r>
+        <w:rPr>
+          <w:lang w:val="en-US"/>
+        </w:rPr>
+        <w:t>,</w:t>
+      </w:r>
+      <w:r>
+        <w:rPr>
+          <w:lang w:val="en-US"/>
+        </w:rPr>
+        <w:t xml:space="preserve"> 2024</w:t>
       </w:r>
     </w:p>
     <w:p>
@@ -964,6 +990,7 @@
           <w:rFonts w:ascii="Calibri" w:eastAsia="Calibri" w:hAnsi="Calibri" w:cs="Calibri"/>
           <w:lang w:val="en-US"/>
         </w:rPr>
+        <w:lastRenderedPageBreak/>
         <w:t>NPU codes have prefix “NPU_”</w:t>
       </w:r>
     </w:p>
@@ -985,7 +1012,6 @@
           <w:rFonts w:ascii="Calibri" w:eastAsia="Calibri" w:hAnsi="Calibri" w:cs="Calibri"/>
           <w:lang w:val="en-US"/>
         </w:rPr>
-        <w:lastRenderedPageBreak/>
         <w:t>SHAK codes have prefix “SHAK_”</w:t>
       </w:r>
     </w:p>

</xml_diff>